<commit_message>
exp : 실험 끝
</commit_message>
<xml_diff>
--- a/실험 결과 정리.docx
+++ b/실험 결과 정리.docx
@@ -3,123 +3,28 @@
 <w:document xmlns:wpc="http://schemas.microsoft.com/office/word/2010/wordprocessingCanvas" xmlns:cx="http://schemas.microsoft.com/office/drawing/2014/chartex" xmlns:cx1="http://schemas.microsoft.com/office/drawing/2015/9/8/chartex" xmlns:cx2="http://schemas.microsoft.com/office/drawing/2015/10/21/chartex" xmlns:cx3="http://schemas.microsoft.com/office/drawing/2016/5/9/chartex" xmlns:cx4="http://schemas.microsoft.com/office/drawing/2016/5/10/chartex" xmlns:cx5="http://schemas.microsoft.com/office/drawing/2016/5/11/chartex" xmlns:cx6="http://schemas.microsoft.com/office/drawing/2016/5/12/chartex" xmlns:cx7="http://schemas.microsoft.com/office/drawing/2016/5/13/chartex" xmlns:cx8="http://schemas.microsoft.com/office/drawing/2016/5/14/chartex" xmlns:mc="http://schemas.openxmlformats.org/markup-compatibility/2006" xmlns:aink="http://schemas.microsoft.com/office/drawing/2016/ink" xmlns:am3d="http://schemas.microsoft.com/office/drawing/2017/model3d" xmlns:o="urn:schemas-microsoft-com:office:office" xmlns:r="http://schemas.openxmlformats.org/officeDocument/2006/relationships" xmlns:m="http://schemas.openxmlformats.org/officeDocument/2006/math" xmlns:v="urn:schemas-microsoft-com:vml" xmlns:wp14="http://schemas.microsoft.com/office/word/2010/wordprocessingDrawing" xmlns:wp="http://schemas.openxmlformats.org/drawingml/2006/wordprocessingDrawing" xmlns:w10="urn:schemas-microsoft-com:office:word" xmlns:w="http://schemas.openxmlformats.org/wordprocessingml/2006/main" xmlns:w14="http://schemas.microsoft.com/office/word/2010/wordml" xmlns:w15="http://schemas.microsoft.com/office/word/2012/wordml" xmlns:w16cex="http://schemas.microsoft.com/office/word/2018/wordml/cex" xmlns:w16cid="http://schemas.microsoft.com/office/word/2016/wordml/cid" xmlns:w16="http://schemas.microsoft.com/office/word/2018/wordml" xmlns:w16sdtdh="http://schemas.microsoft.com/office/word/2020/wordml/sdtdatahash" xmlns:w16se="http://schemas.microsoft.com/office/word/2015/wordml/symex" xmlns:wpg="http://schemas.microsoft.com/office/word/2010/wordprocessingGroup" xmlns:wpi="http://schemas.microsoft.com/office/word/2010/wordprocessingInk" xmlns:wne="http://schemas.microsoft.com/office/word/2006/wordml" xmlns:wps="http://schemas.microsoft.com/office/word/2010/wordprocessingShape" mc:Ignorable="w14 w15 w16se w16cid w16 w16cex w16sdtdh wp14">
   <w:body>
     <w:p>
-      <w:r>
-        <w:t xml:space="preserve">1. </w:t>
-      </w:r>
-      <w:r>
-        <w:rPr>
-          <w:rFonts w:hint="eastAsia"/>
-        </w:rPr>
-        <w:t>학습 e</w:t>
-      </w:r>
-      <w:r>
-        <w:t xml:space="preserve">poch, batch size, optimizer, model </w:t>
-      </w:r>
-      <w:r>
-        <w:rPr>
-          <w:rFonts w:hint="eastAsia"/>
-        </w:rPr>
-        <w:t>등에 따라 비교 실험</w:t>
-      </w:r>
-    </w:p>
-    <w:p>
-      <w:r>
-        <w:rPr>
-          <w:rFonts w:hint="eastAsia"/>
-        </w:rPr>
-        <w:t>1</w:t>
-      </w:r>
-      <w:r>
-        <w:t xml:space="preserve">-1. </w:t>
-      </w:r>
-      <w:r>
-        <w:rPr>
-          <w:rFonts w:hint="eastAsia"/>
-        </w:rPr>
-        <w:t xml:space="preserve">학습 </w:t>
-      </w:r>
-      <w:r>
-        <w:t>epoch</w:t>
-      </w:r>
-    </w:p>
-    <w:p/>
-    <w:p>
-      <w:pPr>
-        <w:rPr>
-          <w:rFonts w:hint="eastAsia"/>
-        </w:rPr>
-      </w:pPr>
-      <w:r>
-        <w:rPr>
-          <w:rFonts w:hint="eastAsia"/>
-        </w:rPr>
-        <w:t>1</w:t>
-      </w:r>
-      <w:r>
-        <w:t>-2. optimizer</w:t>
-      </w:r>
-    </w:p>
-    <w:p>
-      <w:pPr>
-        <w:rPr>
-          <w:rFonts w:hint="eastAsia"/>
-        </w:rPr>
-      </w:pPr>
-    </w:p>
-    <w:p>
-      <w:r>
-        <w:rPr>
-          <w:rFonts w:hint="eastAsia"/>
-        </w:rPr>
-        <w:t>1</w:t>
-      </w:r>
-      <w:r>
-        <w:t xml:space="preserve">-3. </w:t>
-      </w:r>
-      <w:r>
-        <w:rPr>
-          <w:rFonts w:hint="eastAsia"/>
-        </w:rPr>
-        <w:t>model 종류 변경</w:t>
-      </w:r>
-    </w:p>
-    <w:p/>
-    <w:p>
       <w:pPr>
         <w:widowControl/>
         <w:wordWrap/>
         <w:autoSpaceDE/>
         <w:autoSpaceDN/>
-      </w:pPr>
-      <w:r>
-        <w:br w:type="page"/>
-      </w:r>
-    </w:p>
-    <w:p>
-      <w:r>
-        <w:rPr>
-          <w:rFonts w:hint="eastAsia"/>
-        </w:rPr>
-        <w:lastRenderedPageBreak/>
-        <w:t>2</w:t>
-      </w:r>
-      <w:r>
-        <w:t xml:space="preserve">. </w:t>
-      </w:r>
-      <w:r>
-        <w:rPr>
-          <w:rFonts w:hint="eastAsia"/>
-        </w:rPr>
-        <w:t>N</w:t>
-      </w:r>
-      <w:r>
-        <w:t xml:space="preserve">oise injection </w:t>
-      </w:r>
-      <w:r>
-        <w:rPr>
-          <w:rFonts w:hint="eastAsia"/>
-        </w:rPr>
-        <w:t>정도에 따른 성능 변화 실험</w:t>
+        <w:rPr>
+          <w:rFonts w:hint="eastAsia"/>
+          <w:b/>
+          <w:bCs/>
+          <w:sz w:val="32"/>
+          <w:szCs w:val="36"/>
+        </w:rPr>
+      </w:pPr>
+      <w:r>
+        <w:rPr>
+          <w:rFonts w:hint="eastAsia"/>
+          <w:b/>
+          <w:bCs/>
+          <w:sz w:val="32"/>
+          <w:szCs w:val="36"/>
+        </w:rPr>
+        <w:t>공통</w:t>
       </w:r>
     </w:p>
     <w:p>
@@ -129,6 +34,22 @@
         <w:autoSpaceDE/>
         <w:autoSpaceDN/>
       </w:pPr>
+    </w:p>
+    <w:p>
+      <w:pPr>
+        <w:widowControl/>
+        <w:wordWrap/>
+        <w:autoSpaceDE/>
+        <w:autoSpaceDN/>
+      </w:pPr>
+    </w:p>
+    <w:p>
+      <w:pPr>
+        <w:widowControl/>
+        <w:wordWrap/>
+        <w:autoSpaceDE/>
+        <w:autoSpaceDN/>
+      </w:pPr>
       <w:r>
         <w:br w:type="page"/>
       </w:r>
@@ -136,52 +57,437 @@
     <w:p>
       <w:pPr>
         <w:rPr>
-          <w:rFonts w:hint="eastAsia"/>
-        </w:rPr>
-      </w:pPr>
-      <w:r>
-        <w:rPr>
-          <w:rFonts w:hint="eastAsia"/>
+          <w:b/>
+          <w:bCs/>
+          <w:sz w:val="32"/>
+          <w:szCs w:val="32"/>
+        </w:rPr>
+      </w:pPr>
+      <w:r>
+        <w:rPr>
+          <w:b/>
+          <w:bCs/>
+          <w:sz w:val="32"/>
+          <w:szCs w:val="32"/>
+        </w:rPr>
+        <w:lastRenderedPageBreak/>
+        <w:t xml:space="preserve">1. </w:t>
+      </w:r>
+      <w:r>
+        <w:rPr>
+          <w:rFonts w:hint="eastAsia"/>
+          <w:b/>
+          <w:bCs/>
+          <w:sz w:val="32"/>
+          <w:szCs w:val="32"/>
+        </w:rPr>
+        <w:t>학습 e</w:t>
+      </w:r>
+      <w:r>
+        <w:rPr>
+          <w:b/>
+          <w:bCs/>
+          <w:sz w:val="32"/>
+          <w:szCs w:val="32"/>
+        </w:rPr>
+        <w:t xml:space="preserve">poch, batch size, optimizer, model </w:t>
+      </w:r>
+      <w:r>
+        <w:rPr>
+          <w:rFonts w:hint="eastAsia"/>
+          <w:b/>
+          <w:bCs/>
+          <w:sz w:val="32"/>
+          <w:szCs w:val="32"/>
+        </w:rPr>
+        <w:t>등에 따라 비교 실험</w:t>
+      </w:r>
+      <w:r>
+        <w:rPr>
+          <w:rFonts w:hint="eastAsia"/>
+          <w:b/>
+          <w:bCs/>
+          <w:sz w:val="32"/>
+          <w:szCs w:val="32"/>
+        </w:rPr>
+        <w:t>(</w:t>
+      </w:r>
+      <w:r>
+        <w:rPr>
+          <w:b/>
+          <w:bCs/>
+          <w:sz w:val="32"/>
+          <w:szCs w:val="32"/>
+        </w:rPr>
+        <w:t>3</w:t>
+      </w:r>
+      <w:r>
+        <w:rPr>
+          <w:rFonts w:hint="eastAsia"/>
+          <w:b/>
+          <w:bCs/>
+          <w:sz w:val="32"/>
+          <w:szCs w:val="32"/>
+        </w:rPr>
+        <w:t>가지 이상</w:t>
+      </w:r>
+      <w:r>
+        <w:rPr>
+          <w:b/>
+          <w:bCs/>
+          <w:sz w:val="32"/>
+          <w:szCs w:val="32"/>
+        </w:rPr>
+        <w:t>)</w:t>
+      </w:r>
+    </w:p>
+    <w:p>
+      <w:pPr>
+        <w:rPr>
+          <w:rFonts w:hint="eastAsia"/>
+        </w:rPr>
+      </w:pPr>
+      <w:r>
+        <w:rPr>
+          <w:rFonts w:hint="eastAsia"/>
+        </w:rPr>
+        <w:t>1</w:t>
+      </w:r>
+      <w:r>
+        <w:t xml:space="preserve">-1. </w:t>
+      </w:r>
+      <w:r>
+        <w:rPr>
+          <w:rFonts w:hint="eastAsia"/>
+        </w:rPr>
+        <w:t>b</w:t>
+      </w:r>
+      <w:r>
+        <w:t xml:space="preserve">atch size </w:t>
+      </w:r>
+      <w:r>
+        <w:rPr>
+          <w:rFonts w:hint="eastAsia"/>
+        </w:rPr>
+        <w:t>변경</w:t>
+      </w:r>
+    </w:p>
+    <w:p/>
+    <w:p>
+      <w:r>
+        <w:rPr>
+          <w:rFonts w:hint="eastAsia"/>
+        </w:rPr>
+        <w:t>1</w:t>
+      </w:r>
+      <w:r>
+        <w:t>-2. optimizer</w:t>
+      </w:r>
+    </w:p>
+    <w:p/>
+    <w:p>
+      <w:r>
+        <w:rPr>
+          <w:rFonts w:hint="eastAsia"/>
+        </w:rPr>
+        <w:t>1</w:t>
+      </w:r>
+      <w:r>
+        <w:t xml:space="preserve">-3. </w:t>
+      </w:r>
+      <w:r>
+        <w:rPr>
+          <w:rFonts w:hint="eastAsia"/>
+        </w:rPr>
+        <w:t>model 종류 변경</w:t>
+      </w:r>
+    </w:p>
+    <w:p/>
+    <w:p>
+      <w:pPr>
+        <w:widowControl/>
+        <w:wordWrap/>
+        <w:autoSpaceDE/>
+        <w:autoSpaceDN/>
+      </w:pPr>
+      <w:r>
+        <w:br w:type="page"/>
+      </w:r>
+    </w:p>
+    <w:p>
+      <w:r>
+        <w:rPr>
+          <w:rFonts w:hint="eastAsia"/>
+          <w:b/>
+          <w:bCs/>
+          <w:sz w:val="32"/>
+          <w:szCs w:val="32"/>
+        </w:rPr>
+        <w:lastRenderedPageBreak/>
+        <w:t>2</w:t>
+      </w:r>
+      <w:r>
+        <w:rPr>
+          <w:b/>
+          <w:bCs/>
+          <w:sz w:val="32"/>
+          <w:szCs w:val="32"/>
+        </w:rPr>
+        <w:t xml:space="preserve">. </w:t>
+      </w:r>
+      <w:r>
+        <w:rPr>
+          <w:rFonts w:hint="eastAsia"/>
+          <w:b/>
+          <w:bCs/>
+          <w:sz w:val="32"/>
+          <w:szCs w:val="32"/>
+        </w:rPr>
+        <w:t>N</w:t>
+      </w:r>
+      <w:r>
+        <w:rPr>
+          <w:b/>
+          <w:bCs/>
+          <w:sz w:val="32"/>
+          <w:szCs w:val="32"/>
+        </w:rPr>
+        <w:t xml:space="preserve">oise injection </w:t>
+      </w:r>
+      <w:r>
+        <w:rPr>
+          <w:rFonts w:hint="eastAsia"/>
+          <w:b/>
+          <w:bCs/>
+          <w:sz w:val="32"/>
+          <w:szCs w:val="32"/>
+        </w:rPr>
+        <w:t>정도에 따른 성능 변화 실험</w:t>
+      </w:r>
+    </w:p>
+    <w:p/>
+    <w:p/>
+    <w:p/>
+    <w:p/>
+    <w:p/>
+    <w:p/>
+    <w:p>
+      <w:pPr>
+        <w:rPr>
+          <w:rFonts w:hint="eastAsia"/>
+        </w:rPr>
+      </w:pPr>
+    </w:p>
+    <w:p>
+      <w:proofErr w:type="spellStart"/>
+      <w:r>
+        <w:rPr>
+          <w:rFonts w:hint="eastAsia"/>
+        </w:rPr>
+        <w:t>ㄴㅇ</w:t>
+      </w:r>
+      <w:proofErr w:type="spellEnd"/>
+    </w:p>
+    <w:p>
+      <w:pPr>
+        <w:widowControl/>
+        <w:wordWrap/>
+        <w:autoSpaceDE/>
+        <w:autoSpaceDN/>
+      </w:pPr>
+      <w:r>
+        <w:br w:type="page"/>
+      </w:r>
+    </w:p>
+    <w:p>
+      <w:pPr>
+        <w:rPr>
+          <w:b/>
+          <w:bCs/>
+          <w:sz w:val="32"/>
+          <w:szCs w:val="32"/>
+        </w:rPr>
+      </w:pPr>
+      <w:r>
+        <w:rPr>
+          <w:rFonts w:hint="eastAsia"/>
+          <w:b/>
+          <w:bCs/>
+          <w:sz w:val="32"/>
+          <w:szCs w:val="32"/>
         </w:rPr>
         <w:lastRenderedPageBreak/>
         <w:t>3</w:t>
       </w:r>
       <w:r>
+        <w:rPr>
+          <w:b/>
+          <w:bCs/>
+          <w:sz w:val="32"/>
+          <w:szCs w:val="32"/>
+        </w:rPr>
         <w:t>. Quantization level</w:t>
       </w:r>
       <w:r>
         <w:rPr>
           <w:rFonts w:hint="eastAsia"/>
+          <w:b/>
+          <w:bCs/>
+          <w:sz w:val="32"/>
+          <w:szCs w:val="32"/>
         </w:rPr>
         <w:t xml:space="preserve">에 따른 </w:t>
       </w:r>
       <w:r>
+        <w:rPr>
+          <w:b/>
+          <w:bCs/>
+          <w:sz w:val="32"/>
+          <w:szCs w:val="32"/>
+        </w:rPr>
         <w:t xml:space="preserve">DLG </w:t>
       </w:r>
       <w:r>
         <w:rPr>
           <w:rFonts w:hint="eastAsia"/>
+          <w:b/>
+          <w:bCs/>
+          <w:sz w:val="32"/>
+          <w:szCs w:val="32"/>
         </w:rPr>
         <w:t xml:space="preserve">성능 변화 도표와 </w:t>
       </w:r>
       <w:r>
+        <w:rPr>
+          <w:b/>
+          <w:bCs/>
+          <w:sz w:val="32"/>
+          <w:szCs w:val="32"/>
+        </w:rPr>
         <w:t>DLG</w:t>
       </w:r>
       <w:r>
         <w:rPr>
           <w:rFonts w:hint="eastAsia"/>
-        </w:rPr>
-        <w:t xml:space="preserve">를 고려해 최저의 </w:t>
-      </w:r>
-      <w:r>
+          <w:b/>
+          <w:bCs/>
+          <w:sz w:val="32"/>
+          <w:szCs w:val="32"/>
+        </w:rPr>
+        <w:t>를 고려해 최</w:t>
+      </w:r>
+      <w:r>
+        <w:rPr>
+          <w:rFonts w:hint="eastAsia"/>
+          <w:b/>
+          <w:bCs/>
+          <w:sz w:val="32"/>
+          <w:szCs w:val="32"/>
+        </w:rPr>
+        <w:t>적</w:t>
+      </w:r>
+      <w:r>
+        <w:rPr>
+          <w:rFonts w:hint="eastAsia"/>
+          <w:b/>
+          <w:bCs/>
+          <w:sz w:val="32"/>
+          <w:szCs w:val="32"/>
+        </w:rPr>
+        <w:t xml:space="preserve">의 </w:t>
+      </w:r>
+      <w:r>
+        <w:rPr>
+          <w:b/>
+          <w:bCs/>
+          <w:sz w:val="32"/>
+          <w:szCs w:val="32"/>
+        </w:rPr>
         <w:t xml:space="preserve">Quantization </w:t>
       </w:r>
       <w:r>
         <w:rPr>
           <w:rFonts w:hint="eastAsia"/>
+          <w:b/>
+          <w:bCs/>
+          <w:sz w:val="32"/>
+          <w:szCs w:val="32"/>
         </w:rPr>
         <w:t>제안</w:t>
       </w:r>
+    </w:p>
+    <w:p/>
+    <w:p/>
+    <w:p/>
+    <w:p/>
+    <w:p/>
+    <w:p/>
+    <w:p/>
+    <w:p>
+      <w:pPr>
+        <w:widowControl/>
+        <w:wordWrap/>
+        <w:autoSpaceDE/>
+        <w:autoSpaceDN/>
+      </w:pPr>
+      <w:r>
+        <w:br w:type="page"/>
+      </w:r>
+    </w:p>
+    <w:p>
+      <w:pPr>
+        <w:rPr>
+          <w:rFonts w:hint="eastAsia"/>
+        </w:rPr>
+      </w:pPr>
+      <w:r>
+        <w:rPr>
+          <w:b/>
+          <w:bCs/>
+          <w:sz w:val="32"/>
+          <w:szCs w:val="32"/>
+        </w:rPr>
+        <w:lastRenderedPageBreak/>
+        <w:t>4</w:t>
+      </w:r>
+      <w:r>
+        <w:rPr>
+          <w:b/>
+          <w:bCs/>
+          <w:sz w:val="32"/>
+          <w:szCs w:val="32"/>
+        </w:rPr>
+        <w:t xml:space="preserve">. </w:t>
+      </w:r>
+      <w:r>
+        <w:rPr>
+          <w:b/>
+          <w:bCs/>
+          <w:sz w:val="32"/>
+          <w:szCs w:val="32"/>
+        </w:rPr>
+        <w:t xml:space="preserve">iteration </w:t>
+      </w:r>
+      <w:r>
+        <w:rPr>
+          <w:rFonts w:hint="eastAsia"/>
+          <w:b/>
+          <w:bCs/>
+          <w:sz w:val="32"/>
+          <w:szCs w:val="32"/>
+        </w:rPr>
+        <w:t>횟수 조정</w:t>
+      </w:r>
+    </w:p>
+    <w:p/>
+    <w:p/>
+    <w:p/>
+    <w:p>
+      <w:pPr>
+        <w:rPr>
+          <w:rFonts w:hint="eastAsia"/>
+        </w:rPr>
+      </w:pPr>
     </w:p>
     <w:sectPr>
       <w:pgSz w:w="11906" w:h="16838"/>

</xml_diff>